<commit_message>
Revert "Lucas APs gemacht"
This reverts commit 0fcfef85358501dabfbb7666c2e9b68921528c3e.
</commit_message>
<xml_diff>
--- a/ergebnisse/arbeitspakete/7_Sprint-Planning_durchführen.docx
+++ b/ergebnisse/arbeitspakete/7_Sprint-Planning_durchführen.docx
@@ -273,14 +273,6 @@
                 <w:szCs w:val="22"/>
               </w:rPr>
             </w:pPr>
-            <w:r>
-              <w:rPr>
-                <w:rFonts w:ascii="Arial" w:hAnsi="Arial"/>
-                <w:sz w:val="22"/>
-                <w:szCs w:val="22"/>
-              </w:rPr>
-              <w:t>7</w:t>
-            </w:r>
           </w:p>
         </w:tc>
         <w:tc>
@@ -454,24 +446,20 @@
           <w:p>
             <w:pPr>
               <w:pStyle w:val="Tabelleninhalt"/>
-              <w:numPr>
-                <w:ilvl w:val="0"/>
-                <w:numId w:val="1"/>
-              </w:numPr>
-              <w:spacing w:line="276" w:lineRule="auto"/>
-              <w:rPr>
-                <w:rFonts w:ascii="Arial" w:hAnsi="Arial"/>
-                <w:sz w:val="22"/>
-                <w:szCs w:val="22"/>
-              </w:rPr>
-            </w:pPr>
-            <w:r>
-              <w:rPr>
-                <w:rFonts w:ascii="Arial" w:hAnsi="Arial"/>
-                <w:sz w:val="22"/>
-                <w:szCs w:val="22"/>
-              </w:rPr>
-              <w:t xml:space="preserve">Inhalt des </w:t>
+              <w:spacing w:line="276" w:lineRule="auto"/>
+              <w:rPr>
+                <w:rFonts w:ascii="Arial" w:hAnsi="Arial"/>
+                <w:sz w:val="22"/>
+                <w:szCs w:val="22"/>
+              </w:rPr>
+            </w:pPr>
+            <w:r>
+              <w:rPr>
+                <w:rFonts w:ascii="Arial" w:hAnsi="Arial"/>
+                <w:sz w:val="22"/>
+                <w:szCs w:val="22"/>
+              </w:rPr>
+              <w:t xml:space="preserve">- Inhalt des </w:t>
             </w:r>
             <w:proofErr w:type="spellStart"/>
             <w:r>
@@ -495,17 +483,22 @@
           <w:p>
             <w:pPr>
               <w:pStyle w:val="Tabelleninhalt"/>
-              <w:numPr>
-                <w:ilvl w:val="0"/>
-                <w:numId w:val="1"/>
-              </w:numPr>
-              <w:spacing w:line="276" w:lineRule="auto"/>
-              <w:rPr>
-                <w:rFonts w:ascii="Arial" w:hAnsi="Arial"/>
-                <w:sz w:val="22"/>
-                <w:szCs w:val="22"/>
-              </w:rPr>
-            </w:pPr>
+              <w:spacing w:line="276" w:lineRule="auto"/>
+              <w:rPr>
+                <w:rFonts w:ascii="Arial" w:hAnsi="Arial"/>
+                <w:sz w:val="22"/>
+                <w:szCs w:val="22"/>
+              </w:rPr>
+            </w:pPr>
+            <w:r>
+              <w:rPr>
+                <w:rFonts w:ascii="Arial" w:hAnsi="Arial"/>
+                <w:sz w:val="22"/>
+                <w:szCs w:val="22"/>
+              </w:rPr>
+              <w:t xml:space="preserve">- </w:t>
+            </w:r>
+            <w:commentRangeStart w:id="0"/>
             <w:r>
               <w:rPr>
                 <w:rFonts w:ascii="Arial" w:hAnsi="Arial"/>
@@ -523,29 +516,33 @@
               </w:rPr>
               <w:t>Produktinkrement‘s</w:t>
             </w:r>
+            <w:commentRangeEnd w:id="0"/>
             <w:proofErr w:type="spellEnd"/>
-          </w:p>
-          <w:p>
-            <w:pPr>
-              <w:pStyle w:val="Tabelleninhalt"/>
-              <w:numPr>
-                <w:ilvl w:val="0"/>
-                <w:numId w:val="1"/>
-              </w:numPr>
-              <w:spacing w:line="276" w:lineRule="auto"/>
-              <w:rPr>
-                <w:rFonts w:ascii="Arial" w:hAnsi="Arial"/>
-                <w:sz w:val="22"/>
-                <w:szCs w:val="22"/>
-              </w:rPr>
-            </w:pPr>
-            <w:r>
-              <w:rPr>
-                <w:rFonts w:ascii="Arial" w:hAnsi="Arial"/>
-                <w:sz w:val="22"/>
-                <w:szCs w:val="22"/>
-              </w:rPr>
-              <w:t>Sprint-Ziel</w:t>
+            <w:r>
+              <w:rPr>
+                <w:rStyle w:val="Kommentarzeichen"/>
+                <w:rFonts w:cs="Mangal"/>
+              </w:rPr>
+              <w:commentReference w:id="0"/>
+            </w:r>
+          </w:p>
+          <w:p>
+            <w:pPr>
+              <w:pStyle w:val="Tabelleninhalt"/>
+              <w:spacing w:line="276" w:lineRule="auto"/>
+              <w:rPr>
+                <w:rFonts w:ascii="Arial" w:hAnsi="Arial"/>
+                <w:sz w:val="22"/>
+                <w:szCs w:val="22"/>
+              </w:rPr>
+            </w:pPr>
+            <w:r>
+              <w:rPr>
+                <w:rFonts w:ascii="Arial" w:hAnsi="Arial"/>
+                <w:sz w:val="22"/>
+                <w:szCs w:val="22"/>
+              </w:rPr>
+              <w:t>- Sprint-Ziel</w:t>
             </w:r>
           </w:p>
         </w:tc>
@@ -720,30 +717,39 @@
                 <w:sz w:val="22"/>
                 <w:szCs w:val="22"/>
               </w:rPr>
-              <w:t>Auswahl der Product-Backlog-Einträge für den Sprint durch das Entwicklungsteam</w:t>
-            </w:r>
-          </w:p>
-          <w:p>
-            <w:pPr>
-              <w:pStyle w:val="Tabelleninhalt"/>
-              <w:spacing w:line="276" w:lineRule="auto"/>
-              <w:rPr>
-                <w:rFonts w:ascii="Arial" w:hAnsi="Arial"/>
-                <w:sz w:val="22"/>
-                <w:szCs w:val="22"/>
-              </w:rPr>
-            </w:pPr>
-          </w:p>
-          <w:p>
-            <w:pPr>
-              <w:pStyle w:val="Tabelleninhalt"/>
-              <w:spacing w:line="276" w:lineRule="auto"/>
-              <w:rPr>
-                <w:rFonts w:ascii="Arial" w:hAnsi="Arial"/>
-                <w:sz w:val="22"/>
-                <w:szCs w:val="22"/>
-              </w:rPr>
-            </w:pPr>
+              <w:t xml:space="preserve">Auswahl der Product-Backlog-Einträge für den Sprint durch das </w:t>
+            </w:r>
+            <w:r>
+              <w:rPr>
+                <w:rFonts w:ascii="Arial" w:hAnsi="Arial"/>
+                <w:sz w:val="22"/>
+                <w:szCs w:val="22"/>
+              </w:rPr>
+              <w:t>Entwicklungsteam</w:t>
+            </w:r>
+          </w:p>
+          <w:p>
+            <w:pPr>
+              <w:pStyle w:val="Tabelleninhalt"/>
+              <w:spacing w:line="276" w:lineRule="auto"/>
+              <w:rPr>
+                <w:rFonts w:ascii="Arial" w:hAnsi="Arial"/>
+                <w:sz w:val="22"/>
+                <w:szCs w:val="22"/>
+              </w:rPr>
+            </w:pPr>
+          </w:p>
+          <w:p>
+            <w:pPr>
+              <w:pStyle w:val="Tabelleninhalt"/>
+              <w:spacing w:line="276" w:lineRule="auto"/>
+              <w:rPr>
+                <w:rFonts w:ascii="Arial" w:hAnsi="Arial"/>
+                <w:sz w:val="22"/>
+                <w:szCs w:val="22"/>
+              </w:rPr>
+            </w:pPr>
+            <w:commentRangeStart w:id="1"/>
             <w:r>
               <w:rPr>
                 <w:rFonts w:ascii="Arial" w:hAnsi="Arial"/>
@@ -751,6 +757,14 @@
                 <w:szCs w:val="22"/>
               </w:rPr>
               <w:t>Selbstorganisation der Arbeit durch das Entwicklerteam</w:t>
+            </w:r>
+            <w:commentRangeEnd w:id="1"/>
+            <w:r>
+              <w:rPr>
+                <w:rStyle w:val="Kommentarzeichen"/>
+                <w:rFonts w:cs="Mangal"/>
+              </w:rPr>
+              <w:commentReference w:id="1"/>
             </w:r>
           </w:p>
           <w:p>
@@ -892,17 +906,7 @@
                 <w:sz w:val="22"/>
                 <w:szCs w:val="22"/>
               </w:rPr>
-              <w:t>Auswahl von zu vielen Product-Bac</w:t>
-            </w:r>
-            <w:bookmarkStart w:id="0" w:name="_GoBack"/>
-            <w:bookmarkEnd w:id="0"/>
-            <w:r>
-              <w:rPr>
-                <w:rFonts w:ascii="Arial" w:hAnsi="Arial"/>
-                <w:sz w:val="22"/>
-                <w:szCs w:val="22"/>
-              </w:rPr>
-              <w:t>klog- Einträgen</w:t>
+              <w:t>Auswahl von zu vielen Product-Backlog- Einträgen</w:t>
             </w:r>
           </w:p>
         </w:tc>
@@ -2229,9 +2233,6 @@
     <w:p>
       <w:pPr>
         <w:spacing w:line="276" w:lineRule="auto"/>
-        <w:rPr>
-          <w:rFonts w:hint="eastAsia"/>
-        </w:rPr>
       </w:pPr>
     </w:p>
     <w:sectPr>
@@ -2245,239 +2246,90 @@
 </w:document>
 </file>
 
-<file path=word/numbering.xml><?xml version="1.0" encoding="utf-8"?>
-<w:numbering xmlns:wpc="http://schemas.microsoft.com/office/word/2010/wordprocessingCanvas" xmlns:cx="http://schemas.microsoft.com/office/drawing/2014/chartex" xmlns:cx1="http://schemas.microsoft.com/office/drawing/2015/9/8/chartex" xmlns:cx2="http://schemas.microsoft.com/office/drawing/2015/10/21/chartex" xmlns:cx3="http://schemas.microsoft.com/office/drawing/2016/5/9/chartex" xmlns:cx4="http://schemas.microsoft.com/office/drawing/2016/5/10/chartex" xmlns:cx5="http://schemas.microsoft.com/office/drawing/2016/5/11/chartex" xmlns:cx6="http://schemas.microsoft.com/office/drawing/2016/5/12/chartex" xmlns:cx7="http://schemas.microsoft.com/office/drawing/2016/5/13/chartex" xmlns:cx8="http://schemas.microsoft.com/office/drawing/2016/5/14/chartex" xmlns:mc="http://schemas.openxmlformats.org/markup-compatibility/2006" xmlns:aink="http://schemas.microsoft.com/office/drawing/2016/ink" xmlns:am3d="http://schemas.microsoft.com/office/drawing/2017/model3d" xmlns:o="urn:schemas-microsoft-com:office:office" xmlns:r="http://schemas.openxmlformats.org/officeDocument/2006/relationships" xmlns:m="http://schemas.openxmlformats.org/officeDocument/2006/math" xmlns:v="urn:schemas-microsoft-com:vml" xmlns:wp14="http://schemas.microsoft.com/office/word/2010/wordprocessingDrawing" xmlns:wp="http://schemas.openxmlformats.org/drawingml/2006/wordprocessingDrawing" xmlns:w10="urn:schemas-microsoft-com:office:word" xmlns:w="http://schemas.openxmlformats.org/wordprocessingml/2006/main" xmlns:w14="http://schemas.microsoft.com/office/word/2010/wordml" xmlns:w15="http://schemas.microsoft.com/office/word/2012/wordml" xmlns:w16cid="http://schemas.microsoft.com/office/word/2016/wordml/cid" xmlns:w16se="http://schemas.microsoft.com/office/word/2015/wordml/symex" xmlns:wpg="http://schemas.microsoft.com/office/word/2010/wordprocessingGroup" xmlns:wpi="http://schemas.microsoft.com/office/word/2010/wordprocessingInk" xmlns:wne="http://schemas.microsoft.com/office/word/2006/wordml" xmlns:wps="http://schemas.microsoft.com/office/word/2010/wordprocessingShape" mc:Ignorable="w14 w15 w16se w16cid wp14">
-  <w:abstractNum w:abstractNumId="0" w15:restartNumberingAfterBreak="0">
-    <w:nsid w:val="33ED3DA1"/>
-    <w:multiLevelType w:val="hybridMultilevel"/>
-    <w:tmpl w:val="50508F00"/>
-    <w:lvl w:ilvl="0" w:tplc="67FA8038">
-      <w:numFmt w:val="bullet"/>
-      <w:lvlText w:val="-"/>
-      <w:lvlJc w:val="left"/>
+<file path=word/comments.xml><?xml version="1.0" encoding="utf-8"?>
+<w:comments xmlns:wpc="http://schemas.microsoft.com/office/word/2010/wordprocessingCanvas" xmlns:cx="http://schemas.microsoft.com/office/drawing/2014/chartex" xmlns:cx1="http://schemas.microsoft.com/office/drawing/2015/9/8/chartex" xmlns:cx2="http://schemas.microsoft.com/office/drawing/2015/10/21/chartex" xmlns:cx3="http://schemas.microsoft.com/office/drawing/2016/5/9/chartex" xmlns:cx4="http://schemas.microsoft.com/office/drawing/2016/5/10/chartex" xmlns:cx5="http://schemas.microsoft.com/office/drawing/2016/5/11/chartex" xmlns:cx6="http://schemas.microsoft.com/office/drawing/2016/5/12/chartex" xmlns:cx7="http://schemas.microsoft.com/office/drawing/2016/5/13/chartex" xmlns:cx8="http://schemas.microsoft.com/office/drawing/2016/5/14/chartex" xmlns:mc="http://schemas.openxmlformats.org/markup-compatibility/2006" xmlns:aink="http://schemas.microsoft.com/office/drawing/2016/ink" xmlns:am3d="http://schemas.microsoft.com/office/drawing/2017/model3d" xmlns:o="urn:schemas-microsoft-com:office:office" xmlns:r="http://schemas.openxmlformats.org/officeDocument/2006/relationships" xmlns:m="http://schemas.openxmlformats.org/officeDocument/2006/math" xmlns:v="urn:schemas-microsoft-com:vml" xmlns:wp14="http://schemas.microsoft.com/office/word/2010/wordprocessingDrawing" xmlns:wp="http://schemas.openxmlformats.org/drawingml/2006/wordprocessingDrawing" xmlns:w10="urn:schemas-microsoft-com:office:word" xmlns:w="http://schemas.openxmlformats.org/wordprocessingml/2006/main" xmlns:w14="http://schemas.microsoft.com/office/word/2010/wordml" xmlns:w15="http://schemas.microsoft.com/office/word/2012/wordml" xmlns:w16cid="http://schemas.microsoft.com/office/word/2016/wordml/cid" xmlns:w16se="http://schemas.microsoft.com/office/word/2015/wordml/symex" xmlns:wpg="http://schemas.microsoft.com/office/word/2010/wordprocessingGroup" xmlns:wpi="http://schemas.microsoft.com/office/word/2010/wordprocessingInk" xmlns:wne="http://schemas.microsoft.com/office/word/2006/wordml" xmlns:wps="http://schemas.microsoft.com/office/word/2010/wordprocessingShape" mc:Ignorable="w14 w15 w16se w16cid wp14">
+  <w:comment w:id="0" w:author="Leon-Darius König" w:date="2019-05-13T08:04:00Z" w:initials="LK">
+    <w:p>
       <w:pPr>
-        <w:ind w:left="720" w:hanging="360"/>
+        <w:pStyle w:val="Kommentartext"/>
+        <w:rPr>
+          <w:rFonts w:hint="eastAsia"/>
+        </w:rPr>
       </w:pPr>
-      <w:rPr>
-        <w:rFonts w:ascii="Arial" w:eastAsia="NSimSun" w:hAnsi="Arial" w:cs="Arial" w:hint="default"/>
-      </w:rPr>
-    </w:lvl>
-    <w:lvl w:ilvl="1" w:tplc="04070003" w:tentative="1">
-      <w:start w:val="1"/>
-      <w:numFmt w:val="bullet"/>
-      <w:lvlText w:val="o"/>
-      <w:lvlJc w:val="left"/>
+      <w:r>
+        <w:rPr>
+          <w:rStyle w:val="Kommentarzeichen"/>
+          <w:rFonts w:hint="eastAsia"/>
+        </w:rPr>
+        <w:annotationRef/>
+      </w:r>
+      <w:r>
+        <w:t xml:space="preserve">Das passiert nicht im Sprint </w:t>
+      </w:r>
+      <w:proofErr w:type="gramStart"/>
+      <w:r>
+        <w:t>Planning</w:t>
+      </w:r>
+      <w:proofErr w:type="gramEnd"/>
+      <w:r>
+        <w:t xml:space="preserve"> sondern während des Sprints</w:t>
+      </w:r>
+    </w:p>
+  </w:comment>
+  <w:comment w:id="1" w:author="Leon-Darius König" w:date="2019-05-13T08:05:00Z" w:initials="LK">
+    <w:p>
       <w:pPr>
-        <w:ind w:left="1440" w:hanging="360"/>
+        <w:pStyle w:val="Kommentartext"/>
+        <w:rPr>
+          <w:rFonts w:hint="eastAsia"/>
+        </w:rPr>
       </w:pPr>
-      <w:rPr>
-        <w:rFonts w:ascii="Courier New" w:hAnsi="Courier New" w:cs="Courier New" w:hint="default"/>
-      </w:rPr>
-    </w:lvl>
-    <w:lvl w:ilvl="2" w:tplc="04070005" w:tentative="1">
-      <w:start w:val="1"/>
-      <w:numFmt w:val="bullet"/>
-      <w:lvlText w:val=""/>
-      <w:lvlJc w:val="left"/>
-      <w:pPr>
-        <w:ind w:left="2160" w:hanging="360"/>
-      </w:pPr>
-      <w:rPr>
-        <w:rFonts w:ascii="Wingdings" w:hAnsi="Wingdings" w:hint="default"/>
-      </w:rPr>
-    </w:lvl>
-    <w:lvl w:ilvl="3" w:tplc="04070001" w:tentative="1">
-      <w:start w:val="1"/>
-      <w:numFmt w:val="bullet"/>
-      <w:lvlText w:val=""/>
-      <w:lvlJc w:val="left"/>
-      <w:pPr>
-        <w:ind w:left="2880" w:hanging="360"/>
-      </w:pPr>
-      <w:rPr>
-        <w:rFonts w:ascii="Symbol" w:hAnsi="Symbol" w:hint="default"/>
-      </w:rPr>
-    </w:lvl>
-    <w:lvl w:ilvl="4" w:tplc="04070003" w:tentative="1">
-      <w:start w:val="1"/>
-      <w:numFmt w:val="bullet"/>
-      <w:lvlText w:val="o"/>
-      <w:lvlJc w:val="left"/>
-      <w:pPr>
-        <w:ind w:left="3600" w:hanging="360"/>
-      </w:pPr>
-      <w:rPr>
-        <w:rFonts w:ascii="Courier New" w:hAnsi="Courier New" w:cs="Courier New" w:hint="default"/>
-      </w:rPr>
-    </w:lvl>
-    <w:lvl w:ilvl="5" w:tplc="04070005" w:tentative="1">
-      <w:start w:val="1"/>
-      <w:numFmt w:val="bullet"/>
-      <w:lvlText w:val=""/>
-      <w:lvlJc w:val="left"/>
-      <w:pPr>
-        <w:ind w:left="4320" w:hanging="360"/>
-      </w:pPr>
-      <w:rPr>
-        <w:rFonts w:ascii="Wingdings" w:hAnsi="Wingdings" w:hint="default"/>
-      </w:rPr>
-    </w:lvl>
-    <w:lvl w:ilvl="6" w:tplc="04070001" w:tentative="1">
-      <w:start w:val="1"/>
-      <w:numFmt w:val="bullet"/>
-      <w:lvlText w:val=""/>
-      <w:lvlJc w:val="left"/>
-      <w:pPr>
-        <w:ind w:left="5040" w:hanging="360"/>
-      </w:pPr>
-      <w:rPr>
-        <w:rFonts w:ascii="Symbol" w:hAnsi="Symbol" w:hint="default"/>
-      </w:rPr>
-    </w:lvl>
-    <w:lvl w:ilvl="7" w:tplc="04070003" w:tentative="1">
-      <w:start w:val="1"/>
-      <w:numFmt w:val="bullet"/>
-      <w:lvlText w:val="o"/>
-      <w:lvlJc w:val="left"/>
-      <w:pPr>
-        <w:ind w:left="5760" w:hanging="360"/>
-      </w:pPr>
-      <w:rPr>
-        <w:rFonts w:ascii="Courier New" w:hAnsi="Courier New" w:cs="Courier New" w:hint="default"/>
-      </w:rPr>
-    </w:lvl>
-    <w:lvl w:ilvl="8" w:tplc="04070005" w:tentative="1">
-      <w:start w:val="1"/>
-      <w:numFmt w:val="bullet"/>
-      <w:lvlText w:val=""/>
-      <w:lvlJc w:val="left"/>
-      <w:pPr>
-        <w:ind w:left="6480" w:hanging="360"/>
-      </w:pPr>
-      <w:rPr>
-        <w:rFonts w:ascii="Wingdings" w:hAnsi="Wingdings" w:hint="default"/>
-      </w:rPr>
-    </w:lvl>
-  </w:abstractNum>
-  <w:abstractNum w:abstractNumId="1" w15:restartNumberingAfterBreak="0">
-    <w:nsid w:val="4B2057FB"/>
-    <w:multiLevelType w:val="hybridMultilevel"/>
-    <w:tmpl w:val="DD1AEC08"/>
-    <w:lvl w:ilvl="0" w:tplc="144CF4C8">
-      <w:numFmt w:val="bullet"/>
-      <w:lvlText w:val="-"/>
-      <w:lvlJc w:val="left"/>
-      <w:pPr>
-        <w:ind w:left="720" w:hanging="360"/>
-      </w:pPr>
-      <w:rPr>
-        <w:rFonts w:ascii="Calibri" w:eastAsiaTheme="minorHAnsi" w:hAnsi="Calibri" w:cs="Calibri" w:hint="default"/>
-      </w:rPr>
-    </w:lvl>
-    <w:lvl w:ilvl="1" w:tplc="04070003" w:tentative="1">
-      <w:start w:val="1"/>
-      <w:numFmt w:val="bullet"/>
-      <w:lvlText w:val="o"/>
-      <w:lvlJc w:val="left"/>
-      <w:pPr>
-        <w:ind w:left="1440" w:hanging="360"/>
-      </w:pPr>
-      <w:rPr>
-        <w:rFonts w:ascii="Courier New" w:hAnsi="Courier New" w:cs="Courier New" w:hint="default"/>
-      </w:rPr>
-    </w:lvl>
-    <w:lvl w:ilvl="2" w:tplc="04070005" w:tentative="1">
-      <w:start w:val="1"/>
-      <w:numFmt w:val="bullet"/>
-      <w:lvlText w:val=""/>
-      <w:lvlJc w:val="left"/>
-      <w:pPr>
-        <w:ind w:left="2160" w:hanging="360"/>
-      </w:pPr>
-      <w:rPr>
-        <w:rFonts w:ascii="Wingdings" w:hAnsi="Wingdings" w:hint="default"/>
-      </w:rPr>
-    </w:lvl>
-    <w:lvl w:ilvl="3" w:tplc="04070001" w:tentative="1">
-      <w:start w:val="1"/>
-      <w:numFmt w:val="bullet"/>
-      <w:lvlText w:val=""/>
-      <w:lvlJc w:val="left"/>
-      <w:pPr>
-        <w:ind w:left="2880" w:hanging="360"/>
-      </w:pPr>
-      <w:rPr>
-        <w:rFonts w:ascii="Symbol" w:hAnsi="Symbol" w:hint="default"/>
-      </w:rPr>
-    </w:lvl>
-    <w:lvl w:ilvl="4" w:tplc="04070003" w:tentative="1">
-      <w:start w:val="1"/>
-      <w:numFmt w:val="bullet"/>
-      <w:lvlText w:val="o"/>
-      <w:lvlJc w:val="left"/>
-      <w:pPr>
-        <w:ind w:left="3600" w:hanging="360"/>
-      </w:pPr>
-      <w:rPr>
-        <w:rFonts w:ascii="Courier New" w:hAnsi="Courier New" w:cs="Courier New" w:hint="default"/>
-      </w:rPr>
-    </w:lvl>
-    <w:lvl w:ilvl="5" w:tplc="04070005" w:tentative="1">
-      <w:start w:val="1"/>
-      <w:numFmt w:val="bullet"/>
-      <w:lvlText w:val=""/>
-      <w:lvlJc w:val="left"/>
-      <w:pPr>
-        <w:ind w:left="4320" w:hanging="360"/>
-      </w:pPr>
-      <w:rPr>
-        <w:rFonts w:ascii="Wingdings" w:hAnsi="Wingdings" w:hint="default"/>
-      </w:rPr>
-    </w:lvl>
-    <w:lvl w:ilvl="6" w:tplc="04070001" w:tentative="1">
-      <w:start w:val="1"/>
-      <w:numFmt w:val="bullet"/>
-      <w:lvlText w:val=""/>
-      <w:lvlJc w:val="left"/>
-      <w:pPr>
-        <w:ind w:left="5040" w:hanging="360"/>
-      </w:pPr>
-      <w:rPr>
-        <w:rFonts w:ascii="Symbol" w:hAnsi="Symbol" w:hint="default"/>
-      </w:rPr>
-    </w:lvl>
-    <w:lvl w:ilvl="7" w:tplc="04070003" w:tentative="1">
-      <w:start w:val="1"/>
-      <w:numFmt w:val="bullet"/>
-      <w:lvlText w:val="o"/>
-      <w:lvlJc w:val="left"/>
-      <w:pPr>
-        <w:ind w:left="5760" w:hanging="360"/>
-      </w:pPr>
-      <w:rPr>
-        <w:rFonts w:ascii="Courier New" w:hAnsi="Courier New" w:cs="Courier New" w:hint="default"/>
-      </w:rPr>
-    </w:lvl>
-    <w:lvl w:ilvl="8" w:tplc="04070005" w:tentative="1">
-      <w:start w:val="1"/>
-      <w:numFmt w:val="bullet"/>
-      <w:lvlText w:val=""/>
-      <w:lvlJc w:val="left"/>
-      <w:pPr>
-        <w:ind w:left="6480" w:hanging="360"/>
-      </w:pPr>
-      <w:rPr>
-        <w:rFonts w:ascii="Wingdings" w:hAnsi="Wingdings" w:hint="default"/>
-      </w:rPr>
-    </w:lvl>
-  </w:abstractNum>
-  <w:num w:numId="1">
-    <w:abstractNumId w:val="1"/>
-  </w:num>
-  <w:num w:numId="2">
-    <w:abstractNumId w:val="0"/>
-  </w:num>
-</w:numbering>
+      <w:r>
+        <w:rPr>
+          <w:rStyle w:val="Kommentarzeichen"/>
+          <w:rFonts w:hint="eastAsia"/>
+        </w:rPr>
+        <w:annotationRef/>
+      </w:r>
+      <w:r>
+        <w:rPr>
+          <w:rFonts w:hint="eastAsia"/>
+        </w:rPr>
+        <w:t>G</w:t>
+      </w:r>
+      <w:r>
+        <w:t xml:space="preserve">ehört auch eher zum Sprint </w:t>
+      </w:r>
+      <w:r>
+        <w:t>direkt</w:t>
+      </w:r>
+      <w:bookmarkStart w:id="2" w:name="_GoBack"/>
+      <w:bookmarkEnd w:id="2"/>
+    </w:p>
+  </w:comment>
+</w:comments>
+</file>
+
+<file path=word/commentsExtended.xml><?xml version="1.0" encoding="utf-8"?>
+<w15:commentsEx xmlns:wpc="http://schemas.microsoft.com/office/word/2010/wordprocessingCanvas" xmlns:cx="http://schemas.microsoft.com/office/drawing/2014/chartex" xmlns:cx1="http://schemas.microsoft.com/office/drawing/2015/9/8/chartex" xmlns:cx2="http://schemas.microsoft.com/office/drawing/2015/10/21/chartex" xmlns:cx3="http://schemas.microsoft.com/office/drawing/2016/5/9/chartex" xmlns:cx4="http://schemas.microsoft.com/office/drawing/2016/5/10/chartex" xmlns:cx5="http://schemas.microsoft.com/office/drawing/2016/5/11/chartex" xmlns:cx6="http://schemas.microsoft.com/office/drawing/2016/5/12/chartex" xmlns:cx7="http://schemas.microsoft.com/office/drawing/2016/5/13/chartex" xmlns:cx8="http://schemas.microsoft.com/office/drawing/2016/5/14/chartex" xmlns:mc="http://schemas.openxmlformats.org/markup-compatibility/2006" xmlns:aink="http://schemas.microsoft.com/office/drawing/2016/ink" xmlns:am3d="http://schemas.microsoft.com/office/drawing/2017/model3d" xmlns:o="urn:schemas-microsoft-com:office:office" xmlns:r="http://schemas.openxmlformats.org/officeDocument/2006/relationships" xmlns:m="http://schemas.openxmlformats.org/officeDocument/2006/math" xmlns:v="urn:schemas-microsoft-com:vml" xmlns:wp14="http://schemas.microsoft.com/office/word/2010/wordprocessingDrawing" xmlns:wp="http://schemas.openxmlformats.org/drawingml/2006/wordprocessingDrawing" xmlns:w10="urn:schemas-microsoft-com:office:word" xmlns:w="http://schemas.openxmlformats.org/wordprocessingml/2006/main" xmlns:w14="http://schemas.microsoft.com/office/word/2010/wordml" xmlns:w15="http://schemas.microsoft.com/office/word/2012/wordml" xmlns:w16cid="http://schemas.microsoft.com/office/word/2016/wordml/cid" xmlns:w16se="http://schemas.microsoft.com/office/word/2015/wordml/symex" xmlns:wpg="http://schemas.microsoft.com/office/word/2010/wordprocessingGroup" xmlns:wpi="http://schemas.microsoft.com/office/word/2010/wordprocessingInk" xmlns:wne="http://schemas.microsoft.com/office/word/2006/wordml" xmlns:wps="http://schemas.microsoft.com/office/word/2010/wordprocessingShape" mc:Ignorable="w14 w15 w16se w16cid wp14">
+  <w15:commentEx w15:paraId="343C1DB2" w15:done="0"/>
+  <w15:commentEx w15:paraId="2549AAE4" w15:done="0"/>
+</w15:commentsEx>
+</file>
+
+<file path=word/commentsIds.xml><?xml version="1.0" encoding="utf-8"?>
+<w16cid:commentsIds xmlns:wpc="http://schemas.microsoft.com/office/word/2010/wordprocessingCanvas" xmlns:cx="http://schemas.microsoft.com/office/drawing/2014/chartex" xmlns:cx1="http://schemas.microsoft.com/office/drawing/2015/9/8/chartex" xmlns:cx2="http://schemas.microsoft.com/office/drawing/2015/10/21/chartex" xmlns:cx3="http://schemas.microsoft.com/office/drawing/2016/5/9/chartex" xmlns:cx4="http://schemas.microsoft.com/office/drawing/2016/5/10/chartex" xmlns:cx5="http://schemas.microsoft.com/office/drawing/2016/5/11/chartex" xmlns:cx6="http://schemas.microsoft.com/office/drawing/2016/5/12/chartex" xmlns:cx7="http://schemas.microsoft.com/office/drawing/2016/5/13/chartex" xmlns:cx8="http://schemas.microsoft.com/office/drawing/2016/5/14/chartex" xmlns:mc="http://schemas.openxmlformats.org/markup-compatibility/2006" xmlns:aink="http://schemas.microsoft.com/office/drawing/2016/ink" xmlns:am3d="http://schemas.microsoft.com/office/drawing/2017/model3d" xmlns:o="urn:schemas-microsoft-com:office:office" xmlns:r="http://schemas.openxmlformats.org/officeDocument/2006/relationships" xmlns:m="http://schemas.openxmlformats.org/officeDocument/2006/math" xmlns:v="urn:schemas-microsoft-com:vml" xmlns:wp14="http://schemas.microsoft.com/office/word/2010/wordprocessingDrawing" xmlns:wp="http://schemas.openxmlformats.org/drawingml/2006/wordprocessingDrawing" xmlns:w10="urn:schemas-microsoft-com:office:word" xmlns:w="http://schemas.openxmlformats.org/wordprocessingml/2006/main" xmlns:w14="http://schemas.microsoft.com/office/word/2010/wordml" xmlns:w15="http://schemas.microsoft.com/office/word/2012/wordml" xmlns:w16cid="http://schemas.microsoft.com/office/word/2016/wordml/cid" xmlns:w16se="http://schemas.microsoft.com/office/word/2015/wordml/symex" xmlns:wpg="http://schemas.microsoft.com/office/word/2010/wordprocessingGroup" xmlns:wpi="http://schemas.microsoft.com/office/word/2010/wordprocessingInk" xmlns:wne="http://schemas.microsoft.com/office/word/2006/wordml" xmlns:wps="http://schemas.microsoft.com/office/word/2010/wordprocessingShape" mc:Ignorable="w14 w15 w16se w16cid wp14">
+  <w16cid:commentId w16cid:paraId="343C1DB2" w16cid:durableId="2083A3A5"/>
+  <w16cid:commentId w16cid:paraId="2549AAE4" w16cid:durableId="2083A3D3"/>
+</w16cid:commentsIds>
+</file>
+
+<file path=word/people.xml><?xml version="1.0" encoding="utf-8"?>
+<w15:people xmlns:wpc="http://schemas.microsoft.com/office/word/2010/wordprocessingCanvas" xmlns:cx="http://schemas.microsoft.com/office/drawing/2014/chartex" xmlns:cx1="http://schemas.microsoft.com/office/drawing/2015/9/8/chartex" xmlns:cx2="http://schemas.microsoft.com/office/drawing/2015/10/21/chartex" xmlns:cx3="http://schemas.microsoft.com/office/drawing/2016/5/9/chartex" xmlns:cx4="http://schemas.microsoft.com/office/drawing/2016/5/10/chartex" xmlns:cx5="http://schemas.microsoft.com/office/drawing/2016/5/11/chartex" xmlns:cx6="http://schemas.microsoft.com/office/drawing/2016/5/12/chartex" xmlns:cx7="http://schemas.microsoft.com/office/drawing/2016/5/13/chartex" xmlns:cx8="http://schemas.microsoft.com/office/drawing/2016/5/14/chartex" xmlns:mc="http://schemas.openxmlformats.org/markup-compatibility/2006" xmlns:aink="http://schemas.microsoft.com/office/drawing/2016/ink" xmlns:am3d="http://schemas.microsoft.com/office/drawing/2017/model3d" xmlns:o="urn:schemas-microsoft-com:office:office" xmlns:r="http://schemas.openxmlformats.org/officeDocument/2006/relationships" xmlns:m="http://schemas.openxmlformats.org/officeDocument/2006/math" xmlns:v="urn:schemas-microsoft-com:vml" xmlns:wp14="http://schemas.microsoft.com/office/word/2010/wordprocessingDrawing" xmlns:wp="http://schemas.openxmlformats.org/drawingml/2006/wordprocessingDrawing" xmlns:w10="urn:schemas-microsoft-com:office:word" xmlns:w="http://schemas.openxmlformats.org/wordprocessingml/2006/main" xmlns:w14="http://schemas.microsoft.com/office/word/2010/wordml" xmlns:w15="http://schemas.microsoft.com/office/word/2012/wordml" xmlns:w16cid="http://schemas.microsoft.com/office/word/2016/wordml/cid" xmlns:w16se="http://schemas.microsoft.com/office/word/2015/wordml/symex" xmlns:wpg="http://schemas.microsoft.com/office/word/2010/wordprocessingGroup" xmlns:wpi="http://schemas.microsoft.com/office/word/2010/wordprocessingInk" xmlns:wne="http://schemas.microsoft.com/office/word/2006/wordml" xmlns:wps="http://schemas.microsoft.com/office/word/2010/wordprocessingShape" mc:Ignorable="w14 w15 w16se w16cid wp14">
+  <w15:person w15:author="Leon-Darius König">
+    <w15:presenceInfo w15:providerId="Windows Live" w15:userId="6bc13e65fba5c795"/>
+  </w15:person>
+</w15:people>
 </file>
 
 <file path=word/styles.xml><?xml version="1.0" encoding="utf-8"?>
@@ -3356,16 +3208,4 @@
     </a:ext>
   </a:extLst>
 </a:theme>
-</file>
-
-<file path=customXml/item1.xml><?xml version="1.0" encoding="utf-8"?>
-<b:Sources xmlns:b="http://schemas.openxmlformats.org/officeDocument/2006/bibliography" xmlns="http://schemas.openxmlformats.org/officeDocument/2006/bibliography" SelectedStyle="\APASixthEditionOfficeOnline.xsl" StyleName="APA" Version="6"/>
-</file>
-
-<file path=customXml/itemProps1.xml><?xml version="1.0" encoding="utf-8"?>
-<ds:datastoreItem xmlns:ds="http://schemas.openxmlformats.org/officeDocument/2006/customXml" ds:itemID="{D23BED7D-DE17-4A08-BA9C-F1B257C0E78F}">
-  <ds:schemaRefs>
-    <ds:schemaRef ds:uri="http://schemas.openxmlformats.org/officeDocument/2006/bibliography"/>
-  </ds:schemaRefs>
-</ds:datastoreItem>
 </file>
</xml_diff>